<commit_message>
Created easily JSPsych compatible consent form
</commit_message>
<xml_diff>
--- a/General/PerceptualMetacognitionPersonalityInformedConsentV4.docx
+++ b/General/PerceptualMetacognitionPersonalityInformedConsentV4.docx
@@ -1,6 +1,6 @@
 
 <file path=word/document.xml><?xml version="1.0" encoding="utf-8"?>
-<w:document xmlns:wpc="http://schemas.microsoft.com/office/word/2010/wordprocessingCanvas" xmlns:cx="http://schemas.microsoft.com/office/drawing/2014/chartex" xmlns:cx1="http://schemas.microsoft.com/office/drawing/2015/9/8/chartex" xmlns:cx2="http://schemas.microsoft.com/office/drawing/2015/10/21/chartex" xmlns:cx3="http://schemas.microsoft.com/office/drawing/2016/5/9/chartex" xmlns:cx4="http://schemas.microsoft.com/office/drawing/2016/5/10/chartex" xmlns:cx5="http://schemas.microsoft.com/office/drawing/2016/5/11/chartex" xmlns:cx6="http://schemas.microsoft.com/office/drawing/2016/5/12/chartex" xmlns:cx7="http://schemas.microsoft.com/office/drawing/2016/5/13/chartex" xmlns:cx8="http://schemas.microsoft.com/office/drawing/2016/5/14/chartex" xmlns:mc="http://schemas.openxmlformats.org/markup-compatibility/2006" xmlns:aink="http://schemas.microsoft.com/office/drawing/2016/ink" xmlns:am3d="http://schemas.microsoft.com/office/drawing/2017/model3d" xmlns:o="urn:schemas-microsoft-com:office:office" xmlns:r="http://schemas.openxmlformats.org/officeDocument/2006/relationships" xmlns:m="http://schemas.openxmlformats.org/officeDocument/2006/math" xmlns:v="urn:schemas-microsoft-com:vml" xmlns:wp14="http://schemas.microsoft.com/office/word/2010/wordprocessingDrawing" xmlns:wp="http://schemas.openxmlformats.org/drawingml/2006/wordprocessingDrawing" xmlns:w10="urn:schemas-microsoft-com:office:word" xmlns:w="http://schemas.openxmlformats.org/wordprocessingml/2006/main" xmlns:w14="http://schemas.microsoft.com/office/word/2010/wordml" xmlns:w15="http://schemas.microsoft.com/office/word/2012/wordml" xmlns:w16cid="http://schemas.microsoft.com/office/word/2016/wordml/cid" xmlns:w16se="http://schemas.microsoft.com/office/word/2015/wordml/symex" xmlns:wpg="http://schemas.microsoft.com/office/word/2010/wordprocessingGroup" xmlns:wpi="http://schemas.microsoft.com/office/word/2010/wordprocessingInk" xmlns:wne="http://schemas.microsoft.com/office/word/2006/wordml" xmlns:wps="http://schemas.microsoft.com/office/word/2010/wordprocessingShape" mc:Ignorable="w14 w15 w16se w16cid wp14">
+<w:document xmlns:wpc="http://schemas.microsoft.com/office/word/2010/wordprocessingCanvas" xmlns:cx="http://schemas.microsoft.com/office/drawing/2014/chartex" xmlns:cx1="http://schemas.microsoft.com/office/drawing/2015/9/8/chartex" xmlns:cx2="http://schemas.microsoft.com/office/drawing/2015/10/21/chartex" xmlns:cx3="http://schemas.microsoft.com/office/drawing/2016/5/9/chartex" xmlns:cx4="http://schemas.microsoft.com/office/drawing/2016/5/10/chartex" xmlns:cx5="http://schemas.microsoft.com/office/drawing/2016/5/11/chartex" xmlns:cx6="http://schemas.microsoft.com/office/drawing/2016/5/12/chartex" xmlns:cx7="http://schemas.microsoft.com/office/drawing/2016/5/13/chartex" xmlns:cx8="http://schemas.microsoft.com/office/drawing/2016/5/14/chartex" xmlns:mc="http://schemas.openxmlformats.org/markup-compatibility/2006" xmlns:aink="http://schemas.microsoft.com/office/drawing/2016/ink" xmlns:am3d="http://schemas.microsoft.com/office/drawing/2017/model3d" xmlns:o="urn:schemas-microsoft-com:office:office" xmlns:r="http://schemas.openxmlformats.org/officeDocument/2006/relationships" xmlns:m="http://schemas.openxmlformats.org/officeDocument/2006/math" xmlns:v="urn:schemas-microsoft-com:vml" xmlns:wp14="http://schemas.microsoft.com/office/word/2010/wordprocessingDrawing" xmlns:wp="http://schemas.openxmlformats.org/drawingml/2006/wordprocessingDrawing" xmlns:w10="urn:schemas-microsoft-com:office:word" xmlns:w="http://schemas.openxmlformats.org/wordprocessingml/2006/main" xmlns:w14="http://schemas.microsoft.com/office/word/2010/wordml" xmlns:w15="http://schemas.microsoft.com/office/word/2012/wordml" xmlns:w16cex="http://schemas.microsoft.com/office/word/2018/wordml/cex" xmlns:w16cid="http://schemas.microsoft.com/office/word/2016/wordml/cid" xmlns:w16="http://schemas.microsoft.com/office/word/2018/wordml" xmlns:w16se="http://schemas.microsoft.com/office/word/2015/wordml/symex" xmlns:wpg="http://schemas.microsoft.com/office/word/2010/wordprocessingGroup" xmlns:wpi="http://schemas.microsoft.com/office/word/2010/wordprocessingInk" xmlns:wne="http://schemas.microsoft.com/office/word/2006/wordml" xmlns:wps="http://schemas.microsoft.com/office/word/2010/wordprocessingShape" mc:Ignorable="w14 w15 w16se w16cid w16 w16cex wp14">
   <w:body>
     <w:p>
       <w:r>
@@ -229,7 +229,15 @@
     </w:p>
     <w:p>
       <w:r>
-        <w:t xml:space="preserve">Brian Odegaard, Assistant Professor, Department of Psychology </w:t>
+        <w:t xml:space="preserve">Brian </w:t>
+      </w:r>
+      <w:proofErr w:type="spellStart"/>
+      <w:r>
+        <w:t>Odegaard</w:t>
+      </w:r>
+      <w:proofErr w:type="spellEnd"/>
+      <w:r>
+        <w:t xml:space="preserve">, Assistant Professor, Department of Psychology </w:t>
       </w:r>
     </w:p>
     <w:p>
@@ -473,7 +481,21 @@
         <w:rPr>
           <w:rFonts w:ascii="Times New Roman" w:hAnsi="Times New Roman" w:cs="Times New Roman"/>
         </w:rPr>
-        <w:t>studies have been conducted by the principal investigator, Dr. Brian Odegaard and there have never been any reported instances of discomfort. There are no direct benefits of participation to you, but you will be contributing to scientific knowledge about how visual information is encoded and remembered</w:t>
+        <w:t xml:space="preserve">studies have been conducted by the principal investigator, Dr. Brian </w:t>
+      </w:r>
+      <w:proofErr w:type="spellStart"/>
+      <w:r>
+        <w:rPr>
+          <w:rFonts w:ascii="Times New Roman" w:hAnsi="Times New Roman" w:cs="Times New Roman"/>
+        </w:rPr>
+        <w:t>Odegaard</w:t>
+      </w:r>
+      <w:proofErr w:type="spellEnd"/>
+      <w:r>
+        <w:rPr>
+          <w:rFonts w:ascii="Times New Roman" w:hAnsi="Times New Roman" w:cs="Times New Roman"/>
+        </w:rPr>
+        <w:t xml:space="preserve"> and there have never been any reported instances of discomfort. There are no direct benefits of participation to you, but you will be contributing to scientific knowledge about how visual information is encoded and remembered</w:t>
       </w:r>
       <w:r>
         <w:rPr>
@@ -661,10 +683,16 @@
         <w:t>.</w:t>
       </w:r>
       <w:r>
-        <w:t xml:space="preserve"> For example, if you input the same response for 10 or more questions in a row, or fail to input responses for 10 or more questions in a row, we will terminate your session.</w:t>
-      </w:r>
-      <w:bookmarkStart w:id="0" w:name="_GoBack"/>
-      <w:bookmarkEnd w:id="0"/>
+        <w:t xml:space="preserve"> For example, if you input the same response for 10 or more questions in a </w:t>
+      </w:r>
+      <w:proofErr w:type="gramStart"/>
+      <w:r>
+        <w:t>row, or</w:t>
+      </w:r>
+      <w:proofErr w:type="gramEnd"/>
+      <w:r>
+        <w:t xml:space="preserve"> fail to input responses for 10 or more questions in a row, we will terminate your session.</w:t>
+      </w:r>
       <w:r>
         <w:t xml:space="preserve">  Should you choose to withdraw (or should your session be terminated), you will be paid for the total amount of time you participated at a rate of $</w:t>
       </w:r>
@@ -819,19 +847,33 @@
         <w:rPr>
           <w:spacing w:val="-2"/>
         </w:rPr>
-        <w:t xml:space="preserve"> Gainesville, FL 32610; </w:t>
-      </w:r>
+        <w:t xml:space="preserve"> Gainesville, FL </w:t>
+      </w:r>
+      <w:proofErr w:type="gramStart"/>
       <w:r>
         <w:rPr>
           <w:spacing w:val="-2"/>
         </w:rPr>
+        <w:t xml:space="preserve">32610; </w:t>
+      </w:r>
+      <w:r>
+        <w:rPr>
+          <w:spacing w:val="-2"/>
+        </w:rPr>
         <w:t xml:space="preserve"> </w:t>
       </w:r>
       <w:r>
         <w:rPr>
           <w:spacing w:val="-2"/>
         </w:rPr>
-        <w:t>(352) 392-0433 or irb2@ufl.edu.</w:t>
+        <w:t>(</w:t>
+      </w:r>
+      <w:proofErr w:type="gramEnd"/>
+      <w:r>
+        <w:rPr>
+          <w:spacing w:val="-2"/>
+        </w:rPr>
+        <w:t>352) 392-0433 or irb2@ufl.edu.</w:t>
       </w:r>
       <w:r>
         <w:rPr>
@@ -907,7 +949,25 @@
           <w:color w:val="000000" w:themeColor="text1"/>
           <w:lang w:val="en"/>
         </w:rPr>
-        <w:t>I have read the procedure described above. I voluntarily agree to participate in the procedure and I have received a copy of this description.</w:t>
+        <w:t xml:space="preserve">I have read the procedure described above. I voluntarily agree to participate in the </w:t>
+      </w:r>
+      <w:proofErr w:type="gramStart"/>
+      <w:r>
+        <w:rPr>
+          <w:bCs/>
+          <w:color w:val="000000" w:themeColor="text1"/>
+          <w:lang w:val="en"/>
+        </w:rPr>
+        <w:t>procedure</w:t>
+      </w:r>
+      <w:proofErr w:type="gramEnd"/>
+      <w:r>
+        <w:rPr>
+          <w:bCs/>
+          <w:color w:val="000000" w:themeColor="text1"/>
+          <w:lang w:val="en"/>
+        </w:rPr>
+        <w:t xml:space="preserve"> and I have received a copy of this description.</w:t>
       </w:r>
       <w:r>
         <w:rPr>
@@ -1033,7 +1093,7 @@
 </file>
 
 <file path=word/endnotes.xml><?xml version="1.0" encoding="utf-8"?>
-<w:endnotes xmlns:wpc="http://schemas.microsoft.com/office/word/2010/wordprocessingCanvas" xmlns:cx="http://schemas.microsoft.com/office/drawing/2014/chartex" xmlns:cx1="http://schemas.microsoft.com/office/drawing/2015/9/8/chartex" xmlns:cx2="http://schemas.microsoft.com/office/drawing/2015/10/21/chartex" xmlns:cx3="http://schemas.microsoft.com/office/drawing/2016/5/9/chartex" xmlns:cx4="http://schemas.microsoft.com/office/drawing/2016/5/10/chartex" xmlns:cx5="http://schemas.microsoft.com/office/drawing/2016/5/11/chartex" xmlns:cx6="http://schemas.microsoft.com/office/drawing/2016/5/12/chartex" xmlns:cx7="http://schemas.microsoft.com/office/drawing/2016/5/13/chartex" xmlns:cx8="http://schemas.microsoft.com/office/drawing/2016/5/14/chartex" xmlns:mc="http://schemas.openxmlformats.org/markup-compatibility/2006" xmlns:aink="http://schemas.microsoft.com/office/drawing/2016/ink" xmlns:am3d="http://schemas.microsoft.com/office/drawing/2017/model3d" xmlns:o="urn:schemas-microsoft-com:office:office" xmlns:r="http://schemas.openxmlformats.org/officeDocument/2006/relationships" xmlns:m="http://schemas.openxmlformats.org/officeDocument/2006/math" xmlns:v="urn:schemas-microsoft-com:vml" xmlns:wp14="http://schemas.microsoft.com/office/word/2010/wordprocessingDrawing" xmlns:wp="http://schemas.openxmlformats.org/drawingml/2006/wordprocessingDrawing" xmlns:w10="urn:schemas-microsoft-com:office:word" xmlns:w="http://schemas.openxmlformats.org/wordprocessingml/2006/main" xmlns:w14="http://schemas.microsoft.com/office/word/2010/wordml" xmlns:w15="http://schemas.microsoft.com/office/word/2012/wordml" xmlns:w16cid="http://schemas.microsoft.com/office/word/2016/wordml/cid" xmlns:w16se="http://schemas.microsoft.com/office/word/2015/wordml/symex" xmlns:wpg="http://schemas.microsoft.com/office/word/2010/wordprocessingGroup" xmlns:wpi="http://schemas.microsoft.com/office/word/2010/wordprocessingInk" xmlns:wne="http://schemas.microsoft.com/office/word/2006/wordml" xmlns:wps="http://schemas.microsoft.com/office/word/2010/wordprocessingShape" mc:Ignorable="w14 w15 w16se w16cid wp14">
+<w:endnotes xmlns:wpc="http://schemas.microsoft.com/office/word/2010/wordprocessingCanvas" xmlns:cx="http://schemas.microsoft.com/office/drawing/2014/chartex" xmlns:cx1="http://schemas.microsoft.com/office/drawing/2015/9/8/chartex" xmlns:cx2="http://schemas.microsoft.com/office/drawing/2015/10/21/chartex" xmlns:cx3="http://schemas.microsoft.com/office/drawing/2016/5/9/chartex" xmlns:cx4="http://schemas.microsoft.com/office/drawing/2016/5/10/chartex" xmlns:cx5="http://schemas.microsoft.com/office/drawing/2016/5/11/chartex" xmlns:cx6="http://schemas.microsoft.com/office/drawing/2016/5/12/chartex" xmlns:cx7="http://schemas.microsoft.com/office/drawing/2016/5/13/chartex" xmlns:cx8="http://schemas.microsoft.com/office/drawing/2016/5/14/chartex" xmlns:mc="http://schemas.openxmlformats.org/markup-compatibility/2006" xmlns:aink="http://schemas.microsoft.com/office/drawing/2016/ink" xmlns:am3d="http://schemas.microsoft.com/office/drawing/2017/model3d" xmlns:o="urn:schemas-microsoft-com:office:office" xmlns:r="http://schemas.openxmlformats.org/officeDocument/2006/relationships" xmlns:m="http://schemas.openxmlformats.org/officeDocument/2006/math" xmlns:v="urn:schemas-microsoft-com:vml" xmlns:wp14="http://schemas.microsoft.com/office/word/2010/wordprocessingDrawing" xmlns:wp="http://schemas.openxmlformats.org/drawingml/2006/wordprocessingDrawing" xmlns:w10="urn:schemas-microsoft-com:office:word" xmlns:w="http://schemas.openxmlformats.org/wordprocessingml/2006/main" xmlns:w14="http://schemas.microsoft.com/office/word/2010/wordml" xmlns:w15="http://schemas.microsoft.com/office/word/2012/wordml" xmlns:w16cex="http://schemas.microsoft.com/office/word/2018/wordml/cex" xmlns:w16cid="http://schemas.microsoft.com/office/word/2016/wordml/cid" xmlns:w16="http://schemas.microsoft.com/office/word/2018/wordml" xmlns:w16se="http://schemas.microsoft.com/office/word/2015/wordml/symex" xmlns:wpg="http://schemas.microsoft.com/office/word/2010/wordprocessingGroup" xmlns:wpi="http://schemas.microsoft.com/office/word/2010/wordprocessingInk" xmlns:wne="http://schemas.microsoft.com/office/word/2006/wordml" xmlns:wps="http://schemas.microsoft.com/office/word/2010/wordprocessingShape" mc:Ignorable="w14 w15 w16se w16cid w16 w16cex wp14">
   <w:endnote w:type="separator" w:id="-1">
     <w:p>
       <w:r>
@@ -1052,7 +1112,7 @@
 </file>
 
 <file path=word/footer1.xml><?xml version="1.0" encoding="utf-8"?>
-<w:ftr xmlns:wpc="http://schemas.microsoft.com/office/word/2010/wordprocessingCanvas" xmlns:cx="http://schemas.microsoft.com/office/drawing/2014/chartex" xmlns:cx1="http://schemas.microsoft.com/office/drawing/2015/9/8/chartex" xmlns:cx2="http://schemas.microsoft.com/office/drawing/2015/10/21/chartex" xmlns:cx3="http://schemas.microsoft.com/office/drawing/2016/5/9/chartex" xmlns:cx4="http://schemas.microsoft.com/office/drawing/2016/5/10/chartex" xmlns:cx5="http://schemas.microsoft.com/office/drawing/2016/5/11/chartex" xmlns:cx6="http://schemas.microsoft.com/office/drawing/2016/5/12/chartex" xmlns:cx7="http://schemas.microsoft.com/office/drawing/2016/5/13/chartex" xmlns:cx8="http://schemas.microsoft.com/office/drawing/2016/5/14/chartex" xmlns:mc="http://schemas.openxmlformats.org/markup-compatibility/2006" xmlns:aink="http://schemas.microsoft.com/office/drawing/2016/ink" xmlns:am3d="http://schemas.microsoft.com/office/drawing/2017/model3d" xmlns:o="urn:schemas-microsoft-com:office:office" xmlns:r="http://schemas.openxmlformats.org/officeDocument/2006/relationships" xmlns:m="http://schemas.openxmlformats.org/officeDocument/2006/math" xmlns:v="urn:schemas-microsoft-com:vml" xmlns:wp14="http://schemas.microsoft.com/office/word/2010/wordprocessingDrawing" xmlns:wp="http://schemas.openxmlformats.org/drawingml/2006/wordprocessingDrawing" xmlns:w10="urn:schemas-microsoft-com:office:word" xmlns:w="http://schemas.openxmlformats.org/wordprocessingml/2006/main" xmlns:w14="http://schemas.microsoft.com/office/word/2010/wordml" xmlns:w15="http://schemas.microsoft.com/office/word/2012/wordml" xmlns:w16cid="http://schemas.microsoft.com/office/word/2016/wordml/cid" xmlns:w16se="http://schemas.microsoft.com/office/word/2015/wordml/symex" xmlns:wpg="http://schemas.microsoft.com/office/word/2010/wordprocessingGroup" xmlns:wpi="http://schemas.microsoft.com/office/word/2010/wordprocessingInk" xmlns:wne="http://schemas.microsoft.com/office/word/2006/wordml" xmlns:wps="http://schemas.microsoft.com/office/word/2010/wordprocessingShape" mc:Ignorable="w14 w15 w16se w16cid wp14">
+<w:ftr xmlns:wpc="http://schemas.microsoft.com/office/word/2010/wordprocessingCanvas" xmlns:cx="http://schemas.microsoft.com/office/drawing/2014/chartex" xmlns:cx1="http://schemas.microsoft.com/office/drawing/2015/9/8/chartex" xmlns:cx2="http://schemas.microsoft.com/office/drawing/2015/10/21/chartex" xmlns:cx3="http://schemas.microsoft.com/office/drawing/2016/5/9/chartex" xmlns:cx4="http://schemas.microsoft.com/office/drawing/2016/5/10/chartex" xmlns:cx5="http://schemas.microsoft.com/office/drawing/2016/5/11/chartex" xmlns:cx6="http://schemas.microsoft.com/office/drawing/2016/5/12/chartex" xmlns:cx7="http://schemas.microsoft.com/office/drawing/2016/5/13/chartex" xmlns:cx8="http://schemas.microsoft.com/office/drawing/2016/5/14/chartex" xmlns:mc="http://schemas.openxmlformats.org/markup-compatibility/2006" xmlns:aink="http://schemas.microsoft.com/office/drawing/2016/ink" xmlns:am3d="http://schemas.microsoft.com/office/drawing/2017/model3d" xmlns:o="urn:schemas-microsoft-com:office:office" xmlns:r="http://schemas.openxmlformats.org/officeDocument/2006/relationships" xmlns:m="http://schemas.openxmlformats.org/officeDocument/2006/math" xmlns:v="urn:schemas-microsoft-com:vml" xmlns:wp14="http://schemas.microsoft.com/office/word/2010/wordprocessingDrawing" xmlns:wp="http://schemas.openxmlformats.org/drawingml/2006/wordprocessingDrawing" xmlns:w10="urn:schemas-microsoft-com:office:word" xmlns:w="http://schemas.openxmlformats.org/wordprocessingml/2006/main" xmlns:w14="http://schemas.microsoft.com/office/word/2010/wordml" xmlns:w15="http://schemas.microsoft.com/office/word/2012/wordml" xmlns:w16cex="http://schemas.microsoft.com/office/word/2018/wordml/cex" xmlns:w16cid="http://schemas.microsoft.com/office/word/2016/wordml/cid" xmlns:w16="http://schemas.microsoft.com/office/word/2018/wordml" xmlns:w16se="http://schemas.microsoft.com/office/word/2015/wordml/symex" xmlns:wpg="http://schemas.microsoft.com/office/word/2010/wordprocessingGroup" xmlns:wpi="http://schemas.microsoft.com/office/word/2010/wordprocessingInk" xmlns:wne="http://schemas.microsoft.com/office/word/2006/wordml" xmlns:wps="http://schemas.microsoft.com/office/word/2010/wordprocessingShape" mc:Ignorable="w14 w15 w16se w16cid w16 w16cex wp14">
   <w:p>
     <w:pPr>
       <w:pStyle w:val="Footer"/>
@@ -1062,7 +1122,7 @@
 </file>
 
 <file path=word/footer2.xml><?xml version="1.0" encoding="utf-8"?>
-<w:ftr xmlns:wpc="http://schemas.microsoft.com/office/word/2010/wordprocessingCanvas" xmlns:cx="http://schemas.microsoft.com/office/drawing/2014/chartex" xmlns:cx1="http://schemas.microsoft.com/office/drawing/2015/9/8/chartex" xmlns:cx2="http://schemas.microsoft.com/office/drawing/2015/10/21/chartex" xmlns:cx3="http://schemas.microsoft.com/office/drawing/2016/5/9/chartex" xmlns:cx4="http://schemas.microsoft.com/office/drawing/2016/5/10/chartex" xmlns:cx5="http://schemas.microsoft.com/office/drawing/2016/5/11/chartex" xmlns:cx6="http://schemas.microsoft.com/office/drawing/2016/5/12/chartex" xmlns:cx7="http://schemas.microsoft.com/office/drawing/2016/5/13/chartex" xmlns:cx8="http://schemas.microsoft.com/office/drawing/2016/5/14/chartex" xmlns:mc="http://schemas.openxmlformats.org/markup-compatibility/2006" xmlns:aink="http://schemas.microsoft.com/office/drawing/2016/ink" xmlns:am3d="http://schemas.microsoft.com/office/drawing/2017/model3d" xmlns:o="urn:schemas-microsoft-com:office:office" xmlns:r="http://schemas.openxmlformats.org/officeDocument/2006/relationships" xmlns:m="http://schemas.openxmlformats.org/officeDocument/2006/math" xmlns:v="urn:schemas-microsoft-com:vml" xmlns:wp14="http://schemas.microsoft.com/office/word/2010/wordprocessingDrawing" xmlns:wp="http://schemas.openxmlformats.org/drawingml/2006/wordprocessingDrawing" xmlns:w10="urn:schemas-microsoft-com:office:word" xmlns:w="http://schemas.openxmlformats.org/wordprocessingml/2006/main" xmlns:w14="http://schemas.microsoft.com/office/word/2010/wordml" xmlns:w15="http://schemas.microsoft.com/office/word/2012/wordml" xmlns:w16cid="http://schemas.microsoft.com/office/word/2016/wordml/cid" xmlns:w16se="http://schemas.microsoft.com/office/word/2015/wordml/symex" xmlns:wpg="http://schemas.microsoft.com/office/word/2010/wordprocessingGroup" xmlns:wpi="http://schemas.microsoft.com/office/word/2010/wordprocessingInk" xmlns:wne="http://schemas.microsoft.com/office/word/2006/wordml" xmlns:wps="http://schemas.microsoft.com/office/word/2010/wordprocessingShape" mc:Ignorable="w14 w15 w16se w16cid wp14">
+<w:ftr xmlns:wpc="http://schemas.microsoft.com/office/word/2010/wordprocessingCanvas" xmlns:cx="http://schemas.microsoft.com/office/drawing/2014/chartex" xmlns:cx1="http://schemas.microsoft.com/office/drawing/2015/9/8/chartex" xmlns:cx2="http://schemas.microsoft.com/office/drawing/2015/10/21/chartex" xmlns:cx3="http://schemas.microsoft.com/office/drawing/2016/5/9/chartex" xmlns:cx4="http://schemas.microsoft.com/office/drawing/2016/5/10/chartex" xmlns:cx5="http://schemas.microsoft.com/office/drawing/2016/5/11/chartex" xmlns:cx6="http://schemas.microsoft.com/office/drawing/2016/5/12/chartex" xmlns:cx7="http://schemas.microsoft.com/office/drawing/2016/5/13/chartex" xmlns:cx8="http://schemas.microsoft.com/office/drawing/2016/5/14/chartex" xmlns:mc="http://schemas.openxmlformats.org/markup-compatibility/2006" xmlns:aink="http://schemas.microsoft.com/office/drawing/2016/ink" xmlns:am3d="http://schemas.microsoft.com/office/drawing/2017/model3d" xmlns:o="urn:schemas-microsoft-com:office:office" xmlns:r="http://schemas.openxmlformats.org/officeDocument/2006/relationships" xmlns:m="http://schemas.openxmlformats.org/officeDocument/2006/math" xmlns:v="urn:schemas-microsoft-com:vml" xmlns:wp14="http://schemas.microsoft.com/office/word/2010/wordprocessingDrawing" xmlns:wp="http://schemas.openxmlformats.org/drawingml/2006/wordprocessingDrawing" xmlns:w10="urn:schemas-microsoft-com:office:word" xmlns:w="http://schemas.openxmlformats.org/wordprocessingml/2006/main" xmlns:w14="http://schemas.microsoft.com/office/word/2010/wordml" xmlns:w15="http://schemas.microsoft.com/office/word/2012/wordml" xmlns:w16cex="http://schemas.microsoft.com/office/word/2018/wordml/cex" xmlns:w16cid="http://schemas.microsoft.com/office/word/2016/wordml/cid" xmlns:w16="http://schemas.microsoft.com/office/word/2018/wordml" xmlns:w16se="http://schemas.microsoft.com/office/word/2015/wordml/symex" xmlns:wpg="http://schemas.microsoft.com/office/word/2010/wordprocessingGroup" xmlns:wpi="http://schemas.microsoft.com/office/word/2010/wordprocessingInk" xmlns:wne="http://schemas.microsoft.com/office/word/2006/wordml" xmlns:wps="http://schemas.microsoft.com/office/word/2010/wordprocessingShape" mc:Ignorable="w14 w15 w16se w16cid w16 w16cex wp14">
   <w:p>
     <w:pPr>
       <w:tabs>
@@ -1255,7 +1315,7 @@
         <w:rStyle w:val="PageNumber"/>
         <w:noProof/>
       </w:rPr>
-      <w:t>6/1/2020 2:31 PM</w:t>
+      <w:t>6/10/2020 12:57 PM</w:t>
     </w:r>
     <w:r>
       <w:rPr>
@@ -1268,7 +1328,7 @@
 </file>
 
 <file path=word/footer3.xml><?xml version="1.0" encoding="utf-8"?>
-<w:ftr xmlns:wpc="http://schemas.microsoft.com/office/word/2010/wordprocessingCanvas" xmlns:cx="http://schemas.microsoft.com/office/drawing/2014/chartex" xmlns:cx1="http://schemas.microsoft.com/office/drawing/2015/9/8/chartex" xmlns:cx2="http://schemas.microsoft.com/office/drawing/2015/10/21/chartex" xmlns:cx3="http://schemas.microsoft.com/office/drawing/2016/5/9/chartex" xmlns:cx4="http://schemas.microsoft.com/office/drawing/2016/5/10/chartex" xmlns:cx5="http://schemas.microsoft.com/office/drawing/2016/5/11/chartex" xmlns:cx6="http://schemas.microsoft.com/office/drawing/2016/5/12/chartex" xmlns:cx7="http://schemas.microsoft.com/office/drawing/2016/5/13/chartex" xmlns:cx8="http://schemas.microsoft.com/office/drawing/2016/5/14/chartex" xmlns:mc="http://schemas.openxmlformats.org/markup-compatibility/2006" xmlns:aink="http://schemas.microsoft.com/office/drawing/2016/ink" xmlns:am3d="http://schemas.microsoft.com/office/drawing/2017/model3d" xmlns:o="urn:schemas-microsoft-com:office:office" xmlns:r="http://schemas.openxmlformats.org/officeDocument/2006/relationships" xmlns:m="http://schemas.openxmlformats.org/officeDocument/2006/math" xmlns:v="urn:schemas-microsoft-com:vml" xmlns:wp14="http://schemas.microsoft.com/office/word/2010/wordprocessingDrawing" xmlns:wp="http://schemas.openxmlformats.org/drawingml/2006/wordprocessingDrawing" xmlns:w10="urn:schemas-microsoft-com:office:word" xmlns:w="http://schemas.openxmlformats.org/wordprocessingml/2006/main" xmlns:w14="http://schemas.microsoft.com/office/word/2010/wordml" xmlns:w15="http://schemas.microsoft.com/office/word/2012/wordml" xmlns:w16cid="http://schemas.microsoft.com/office/word/2016/wordml/cid" xmlns:w16se="http://schemas.microsoft.com/office/word/2015/wordml/symex" xmlns:wpg="http://schemas.microsoft.com/office/word/2010/wordprocessingGroup" xmlns:wpi="http://schemas.microsoft.com/office/word/2010/wordprocessingInk" xmlns:wne="http://schemas.microsoft.com/office/word/2006/wordml" xmlns:wps="http://schemas.microsoft.com/office/word/2010/wordprocessingShape" mc:Ignorable="w14 w15 w16se w16cid wp14">
+<w:ftr xmlns:wpc="http://schemas.microsoft.com/office/word/2010/wordprocessingCanvas" xmlns:cx="http://schemas.microsoft.com/office/drawing/2014/chartex" xmlns:cx1="http://schemas.microsoft.com/office/drawing/2015/9/8/chartex" xmlns:cx2="http://schemas.microsoft.com/office/drawing/2015/10/21/chartex" xmlns:cx3="http://schemas.microsoft.com/office/drawing/2016/5/9/chartex" xmlns:cx4="http://schemas.microsoft.com/office/drawing/2016/5/10/chartex" xmlns:cx5="http://schemas.microsoft.com/office/drawing/2016/5/11/chartex" xmlns:cx6="http://schemas.microsoft.com/office/drawing/2016/5/12/chartex" xmlns:cx7="http://schemas.microsoft.com/office/drawing/2016/5/13/chartex" xmlns:cx8="http://schemas.microsoft.com/office/drawing/2016/5/14/chartex" xmlns:mc="http://schemas.openxmlformats.org/markup-compatibility/2006" xmlns:aink="http://schemas.microsoft.com/office/drawing/2016/ink" xmlns:am3d="http://schemas.microsoft.com/office/drawing/2017/model3d" xmlns:o="urn:schemas-microsoft-com:office:office" xmlns:r="http://schemas.openxmlformats.org/officeDocument/2006/relationships" xmlns:m="http://schemas.openxmlformats.org/officeDocument/2006/math" xmlns:v="urn:schemas-microsoft-com:vml" xmlns:wp14="http://schemas.microsoft.com/office/word/2010/wordprocessingDrawing" xmlns:wp="http://schemas.openxmlformats.org/drawingml/2006/wordprocessingDrawing" xmlns:w10="urn:schemas-microsoft-com:office:word" xmlns:w="http://schemas.openxmlformats.org/wordprocessingml/2006/main" xmlns:w14="http://schemas.microsoft.com/office/word/2010/wordml" xmlns:w15="http://schemas.microsoft.com/office/word/2012/wordml" xmlns:w16cex="http://schemas.microsoft.com/office/word/2018/wordml/cex" xmlns:w16cid="http://schemas.microsoft.com/office/word/2016/wordml/cid" xmlns:w16="http://schemas.microsoft.com/office/word/2018/wordml" xmlns:w16se="http://schemas.microsoft.com/office/word/2015/wordml/symex" xmlns:wpg="http://schemas.microsoft.com/office/word/2010/wordprocessingGroup" xmlns:wpi="http://schemas.microsoft.com/office/word/2010/wordprocessingInk" xmlns:wne="http://schemas.microsoft.com/office/word/2006/wordml" xmlns:wps="http://schemas.microsoft.com/office/word/2010/wordprocessingShape" mc:Ignorable="w14 w15 w16se w16cid w16 w16cex wp14">
   <w:p>
     <w:pPr>
       <w:pStyle w:val="Footer"/>
@@ -1278,7 +1338,7 @@
 </file>
 
 <file path=word/footnotes.xml><?xml version="1.0" encoding="utf-8"?>
-<w:footnotes xmlns:wpc="http://schemas.microsoft.com/office/word/2010/wordprocessingCanvas" xmlns:cx="http://schemas.microsoft.com/office/drawing/2014/chartex" xmlns:cx1="http://schemas.microsoft.com/office/drawing/2015/9/8/chartex" xmlns:cx2="http://schemas.microsoft.com/office/drawing/2015/10/21/chartex" xmlns:cx3="http://schemas.microsoft.com/office/drawing/2016/5/9/chartex" xmlns:cx4="http://schemas.microsoft.com/office/drawing/2016/5/10/chartex" xmlns:cx5="http://schemas.microsoft.com/office/drawing/2016/5/11/chartex" xmlns:cx6="http://schemas.microsoft.com/office/drawing/2016/5/12/chartex" xmlns:cx7="http://schemas.microsoft.com/office/drawing/2016/5/13/chartex" xmlns:cx8="http://schemas.microsoft.com/office/drawing/2016/5/14/chartex" xmlns:mc="http://schemas.openxmlformats.org/markup-compatibility/2006" xmlns:aink="http://schemas.microsoft.com/office/drawing/2016/ink" xmlns:am3d="http://schemas.microsoft.com/office/drawing/2017/model3d" xmlns:o="urn:schemas-microsoft-com:office:office" xmlns:r="http://schemas.openxmlformats.org/officeDocument/2006/relationships" xmlns:m="http://schemas.openxmlformats.org/officeDocument/2006/math" xmlns:v="urn:schemas-microsoft-com:vml" xmlns:wp14="http://schemas.microsoft.com/office/word/2010/wordprocessingDrawing" xmlns:wp="http://schemas.openxmlformats.org/drawingml/2006/wordprocessingDrawing" xmlns:w10="urn:schemas-microsoft-com:office:word" xmlns:w="http://schemas.openxmlformats.org/wordprocessingml/2006/main" xmlns:w14="http://schemas.microsoft.com/office/word/2010/wordml" xmlns:w15="http://schemas.microsoft.com/office/word/2012/wordml" xmlns:w16cid="http://schemas.microsoft.com/office/word/2016/wordml/cid" xmlns:w16se="http://schemas.microsoft.com/office/word/2015/wordml/symex" xmlns:wpg="http://schemas.microsoft.com/office/word/2010/wordprocessingGroup" xmlns:wpi="http://schemas.microsoft.com/office/word/2010/wordprocessingInk" xmlns:wne="http://schemas.microsoft.com/office/word/2006/wordml" xmlns:wps="http://schemas.microsoft.com/office/word/2010/wordprocessingShape" mc:Ignorable="w14 w15 w16se w16cid wp14">
+<w:footnotes xmlns:wpc="http://schemas.microsoft.com/office/word/2010/wordprocessingCanvas" xmlns:cx="http://schemas.microsoft.com/office/drawing/2014/chartex" xmlns:cx1="http://schemas.microsoft.com/office/drawing/2015/9/8/chartex" xmlns:cx2="http://schemas.microsoft.com/office/drawing/2015/10/21/chartex" xmlns:cx3="http://schemas.microsoft.com/office/drawing/2016/5/9/chartex" xmlns:cx4="http://schemas.microsoft.com/office/drawing/2016/5/10/chartex" xmlns:cx5="http://schemas.microsoft.com/office/drawing/2016/5/11/chartex" xmlns:cx6="http://schemas.microsoft.com/office/drawing/2016/5/12/chartex" xmlns:cx7="http://schemas.microsoft.com/office/drawing/2016/5/13/chartex" xmlns:cx8="http://schemas.microsoft.com/office/drawing/2016/5/14/chartex" xmlns:mc="http://schemas.openxmlformats.org/markup-compatibility/2006" xmlns:aink="http://schemas.microsoft.com/office/drawing/2016/ink" xmlns:am3d="http://schemas.microsoft.com/office/drawing/2017/model3d" xmlns:o="urn:schemas-microsoft-com:office:office" xmlns:r="http://schemas.openxmlformats.org/officeDocument/2006/relationships" xmlns:m="http://schemas.openxmlformats.org/officeDocument/2006/math" xmlns:v="urn:schemas-microsoft-com:vml" xmlns:wp14="http://schemas.microsoft.com/office/word/2010/wordprocessingDrawing" xmlns:wp="http://schemas.openxmlformats.org/drawingml/2006/wordprocessingDrawing" xmlns:w10="urn:schemas-microsoft-com:office:word" xmlns:w="http://schemas.openxmlformats.org/wordprocessingml/2006/main" xmlns:w14="http://schemas.microsoft.com/office/word/2010/wordml" xmlns:w15="http://schemas.microsoft.com/office/word/2012/wordml" xmlns:w16cex="http://schemas.microsoft.com/office/word/2018/wordml/cex" xmlns:w16cid="http://schemas.microsoft.com/office/word/2016/wordml/cid" xmlns:w16="http://schemas.microsoft.com/office/word/2018/wordml" xmlns:w16se="http://schemas.microsoft.com/office/word/2015/wordml/symex" xmlns:wpg="http://schemas.microsoft.com/office/word/2010/wordprocessingGroup" xmlns:wpi="http://schemas.microsoft.com/office/word/2010/wordprocessingInk" xmlns:wne="http://schemas.microsoft.com/office/word/2006/wordml" xmlns:wps="http://schemas.microsoft.com/office/word/2010/wordprocessingShape" mc:Ignorable="w14 w15 w16se w16cid w16 w16cex wp14">
   <w:footnote w:type="separator" w:id="-1">
     <w:p>
       <w:r>
@@ -1297,7 +1357,7 @@
 </file>
 
 <file path=word/header1.xml><?xml version="1.0" encoding="utf-8"?>
-<w:hdr xmlns:wpc="http://schemas.microsoft.com/office/word/2010/wordprocessingCanvas" xmlns:cx="http://schemas.microsoft.com/office/drawing/2014/chartex" xmlns:cx1="http://schemas.microsoft.com/office/drawing/2015/9/8/chartex" xmlns:cx2="http://schemas.microsoft.com/office/drawing/2015/10/21/chartex" xmlns:cx3="http://schemas.microsoft.com/office/drawing/2016/5/9/chartex" xmlns:cx4="http://schemas.microsoft.com/office/drawing/2016/5/10/chartex" xmlns:cx5="http://schemas.microsoft.com/office/drawing/2016/5/11/chartex" xmlns:cx6="http://schemas.microsoft.com/office/drawing/2016/5/12/chartex" xmlns:cx7="http://schemas.microsoft.com/office/drawing/2016/5/13/chartex" xmlns:cx8="http://schemas.microsoft.com/office/drawing/2016/5/14/chartex" xmlns:mc="http://schemas.openxmlformats.org/markup-compatibility/2006" xmlns:aink="http://schemas.microsoft.com/office/drawing/2016/ink" xmlns:am3d="http://schemas.microsoft.com/office/drawing/2017/model3d" xmlns:o="urn:schemas-microsoft-com:office:office" xmlns:r="http://schemas.openxmlformats.org/officeDocument/2006/relationships" xmlns:m="http://schemas.openxmlformats.org/officeDocument/2006/math" xmlns:v="urn:schemas-microsoft-com:vml" xmlns:wp14="http://schemas.microsoft.com/office/word/2010/wordprocessingDrawing" xmlns:wp="http://schemas.openxmlformats.org/drawingml/2006/wordprocessingDrawing" xmlns:w10="urn:schemas-microsoft-com:office:word" xmlns:w="http://schemas.openxmlformats.org/wordprocessingml/2006/main" xmlns:w14="http://schemas.microsoft.com/office/word/2010/wordml" xmlns:w15="http://schemas.microsoft.com/office/word/2012/wordml" xmlns:w16cid="http://schemas.microsoft.com/office/word/2016/wordml/cid" xmlns:w16se="http://schemas.microsoft.com/office/word/2015/wordml/symex" xmlns:wpg="http://schemas.microsoft.com/office/word/2010/wordprocessingGroup" xmlns:wpi="http://schemas.microsoft.com/office/word/2010/wordprocessingInk" xmlns:wne="http://schemas.microsoft.com/office/word/2006/wordml" xmlns:wps="http://schemas.microsoft.com/office/word/2010/wordprocessingShape" mc:Ignorable="w14 w15 w16se w16cid wp14">
+<w:hdr xmlns:wpc="http://schemas.microsoft.com/office/word/2010/wordprocessingCanvas" xmlns:cx="http://schemas.microsoft.com/office/drawing/2014/chartex" xmlns:cx1="http://schemas.microsoft.com/office/drawing/2015/9/8/chartex" xmlns:cx2="http://schemas.microsoft.com/office/drawing/2015/10/21/chartex" xmlns:cx3="http://schemas.microsoft.com/office/drawing/2016/5/9/chartex" xmlns:cx4="http://schemas.microsoft.com/office/drawing/2016/5/10/chartex" xmlns:cx5="http://schemas.microsoft.com/office/drawing/2016/5/11/chartex" xmlns:cx6="http://schemas.microsoft.com/office/drawing/2016/5/12/chartex" xmlns:cx7="http://schemas.microsoft.com/office/drawing/2016/5/13/chartex" xmlns:cx8="http://schemas.microsoft.com/office/drawing/2016/5/14/chartex" xmlns:mc="http://schemas.openxmlformats.org/markup-compatibility/2006" xmlns:aink="http://schemas.microsoft.com/office/drawing/2016/ink" xmlns:am3d="http://schemas.microsoft.com/office/drawing/2017/model3d" xmlns:o="urn:schemas-microsoft-com:office:office" xmlns:r="http://schemas.openxmlformats.org/officeDocument/2006/relationships" xmlns:m="http://schemas.openxmlformats.org/officeDocument/2006/math" xmlns:v="urn:schemas-microsoft-com:vml" xmlns:wp14="http://schemas.microsoft.com/office/word/2010/wordprocessingDrawing" xmlns:wp="http://schemas.openxmlformats.org/drawingml/2006/wordprocessingDrawing" xmlns:w10="urn:schemas-microsoft-com:office:word" xmlns:w="http://schemas.openxmlformats.org/wordprocessingml/2006/main" xmlns:w14="http://schemas.microsoft.com/office/word/2010/wordml" xmlns:w15="http://schemas.microsoft.com/office/word/2012/wordml" xmlns:w16cex="http://schemas.microsoft.com/office/word/2018/wordml/cex" xmlns:w16cid="http://schemas.microsoft.com/office/word/2016/wordml/cid" xmlns:w16="http://schemas.microsoft.com/office/word/2018/wordml" xmlns:w16se="http://schemas.microsoft.com/office/word/2015/wordml/symex" xmlns:wpg="http://schemas.microsoft.com/office/word/2010/wordprocessingGroup" xmlns:wpi="http://schemas.microsoft.com/office/word/2010/wordprocessingInk" xmlns:wne="http://schemas.microsoft.com/office/word/2006/wordml" xmlns:wps="http://schemas.microsoft.com/office/word/2010/wordprocessingShape" mc:Ignorable="w14 w15 w16se w16cid w16 w16cex wp14">
   <w:p>
     <w:pPr>
       <w:pStyle w:val="Header"/>
@@ -1307,7 +1367,7 @@
 </file>
 
 <file path=word/header2.xml><?xml version="1.0" encoding="utf-8"?>
-<w:hdr xmlns:wpc="http://schemas.microsoft.com/office/word/2010/wordprocessingCanvas" xmlns:cx="http://schemas.microsoft.com/office/drawing/2014/chartex" xmlns:cx1="http://schemas.microsoft.com/office/drawing/2015/9/8/chartex" xmlns:cx2="http://schemas.microsoft.com/office/drawing/2015/10/21/chartex" xmlns:cx3="http://schemas.microsoft.com/office/drawing/2016/5/9/chartex" xmlns:cx4="http://schemas.microsoft.com/office/drawing/2016/5/10/chartex" xmlns:cx5="http://schemas.microsoft.com/office/drawing/2016/5/11/chartex" xmlns:cx6="http://schemas.microsoft.com/office/drawing/2016/5/12/chartex" xmlns:cx7="http://schemas.microsoft.com/office/drawing/2016/5/13/chartex" xmlns:cx8="http://schemas.microsoft.com/office/drawing/2016/5/14/chartex" xmlns:mc="http://schemas.openxmlformats.org/markup-compatibility/2006" xmlns:aink="http://schemas.microsoft.com/office/drawing/2016/ink" xmlns:am3d="http://schemas.microsoft.com/office/drawing/2017/model3d" xmlns:o="urn:schemas-microsoft-com:office:office" xmlns:r="http://schemas.openxmlformats.org/officeDocument/2006/relationships" xmlns:m="http://schemas.openxmlformats.org/officeDocument/2006/math" xmlns:v="urn:schemas-microsoft-com:vml" xmlns:wp14="http://schemas.microsoft.com/office/word/2010/wordprocessingDrawing" xmlns:wp="http://schemas.openxmlformats.org/drawingml/2006/wordprocessingDrawing" xmlns:w10="urn:schemas-microsoft-com:office:word" xmlns:w="http://schemas.openxmlformats.org/wordprocessingml/2006/main" xmlns:w14="http://schemas.microsoft.com/office/word/2010/wordml" xmlns:w15="http://schemas.microsoft.com/office/word/2012/wordml" xmlns:w16cid="http://schemas.microsoft.com/office/word/2016/wordml/cid" xmlns:w16se="http://schemas.microsoft.com/office/word/2015/wordml/symex" xmlns:wpg="http://schemas.microsoft.com/office/word/2010/wordprocessingGroup" xmlns:wpi="http://schemas.microsoft.com/office/word/2010/wordprocessingInk" xmlns:wne="http://schemas.microsoft.com/office/word/2006/wordml" xmlns:wps="http://schemas.microsoft.com/office/word/2010/wordprocessingShape" mc:Ignorable="w14 w15 w16se w16cid wp14">
+<w:hdr xmlns:wpc="http://schemas.microsoft.com/office/word/2010/wordprocessingCanvas" xmlns:cx="http://schemas.microsoft.com/office/drawing/2014/chartex" xmlns:cx1="http://schemas.microsoft.com/office/drawing/2015/9/8/chartex" xmlns:cx2="http://schemas.microsoft.com/office/drawing/2015/10/21/chartex" xmlns:cx3="http://schemas.microsoft.com/office/drawing/2016/5/9/chartex" xmlns:cx4="http://schemas.microsoft.com/office/drawing/2016/5/10/chartex" xmlns:cx5="http://schemas.microsoft.com/office/drawing/2016/5/11/chartex" xmlns:cx6="http://schemas.microsoft.com/office/drawing/2016/5/12/chartex" xmlns:cx7="http://schemas.microsoft.com/office/drawing/2016/5/13/chartex" xmlns:cx8="http://schemas.microsoft.com/office/drawing/2016/5/14/chartex" xmlns:mc="http://schemas.openxmlformats.org/markup-compatibility/2006" xmlns:aink="http://schemas.microsoft.com/office/drawing/2016/ink" xmlns:am3d="http://schemas.microsoft.com/office/drawing/2017/model3d" xmlns:o="urn:schemas-microsoft-com:office:office" xmlns:r="http://schemas.openxmlformats.org/officeDocument/2006/relationships" xmlns:m="http://schemas.openxmlformats.org/officeDocument/2006/math" xmlns:v="urn:schemas-microsoft-com:vml" xmlns:wp14="http://schemas.microsoft.com/office/word/2010/wordprocessingDrawing" xmlns:wp="http://schemas.openxmlformats.org/drawingml/2006/wordprocessingDrawing" xmlns:w10="urn:schemas-microsoft-com:office:word" xmlns:w="http://schemas.openxmlformats.org/wordprocessingml/2006/main" xmlns:w14="http://schemas.microsoft.com/office/word/2010/wordml" xmlns:w15="http://schemas.microsoft.com/office/word/2012/wordml" xmlns:w16cex="http://schemas.microsoft.com/office/word/2018/wordml/cex" xmlns:w16cid="http://schemas.microsoft.com/office/word/2016/wordml/cid" xmlns:w16="http://schemas.microsoft.com/office/word/2018/wordml" xmlns:w16se="http://schemas.microsoft.com/office/word/2015/wordml/symex" xmlns:wpg="http://schemas.microsoft.com/office/word/2010/wordprocessingGroup" xmlns:wpi="http://schemas.microsoft.com/office/word/2010/wordprocessingInk" xmlns:wne="http://schemas.microsoft.com/office/word/2006/wordml" xmlns:wps="http://schemas.microsoft.com/office/word/2010/wordprocessingShape" mc:Ignorable="w14 w15 w16se w16cid w16 w16cex wp14">
   <w:p>
     <w:pPr>
       <w:pStyle w:val="Header"/>
@@ -1317,7 +1377,7 @@
 </file>
 
 <file path=word/header3.xml><?xml version="1.0" encoding="utf-8"?>
-<w:hdr xmlns:wpc="http://schemas.microsoft.com/office/word/2010/wordprocessingCanvas" xmlns:cx="http://schemas.microsoft.com/office/drawing/2014/chartex" xmlns:cx1="http://schemas.microsoft.com/office/drawing/2015/9/8/chartex" xmlns:cx2="http://schemas.microsoft.com/office/drawing/2015/10/21/chartex" xmlns:cx3="http://schemas.microsoft.com/office/drawing/2016/5/9/chartex" xmlns:cx4="http://schemas.microsoft.com/office/drawing/2016/5/10/chartex" xmlns:cx5="http://schemas.microsoft.com/office/drawing/2016/5/11/chartex" xmlns:cx6="http://schemas.microsoft.com/office/drawing/2016/5/12/chartex" xmlns:cx7="http://schemas.microsoft.com/office/drawing/2016/5/13/chartex" xmlns:cx8="http://schemas.microsoft.com/office/drawing/2016/5/14/chartex" xmlns:mc="http://schemas.openxmlformats.org/markup-compatibility/2006" xmlns:aink="http://schemas.microsoft.com/office/drawing/2016/ink" xmlns:am3d="http://schemas.microsoft.com/office/drawing/2017/model3d" xmlns:o="urn:schemas-microsoft-com:office:office" xmlns:r="http://schemas.openxmlformats.org/officeDocument/2006/relationships" xmlns:m="http://schemas.openxmlformats.org/officeDocument/2006/math" xmlns:v="urn:schemas-microsoft-com:vml" xmlns:wp14="http://schemas.microsoft.com/office/word/2010/wordprocessingDrawing" xmlns:wp="http://schemas.openxmlformats.org/drawingml/2006/wordprocessingDrawing" xmlns:w10="urn:schemas-microsoft-com:office:word" xmlns:w="http://schemas.openxmlformats.org/wordprocessingml/2006/main" xmlns:w14="http://schemas.microsoft.com/office/word/2010/wordml" xmlns:w15="http://schemas.microsoft.com/office/word/2012/wordml" xmlns:w16cid="http://schemas.microsoft.com/office/word/2016/wordml/cid" xmlns:w16se="http://schemas.microsoft.com/office/word/2015/wordml/symex" xmlns:wpg="http://schemas.microsoft.com/office/word/2010/wordprocessingGroup" xmlns:wpi="http://schemas.microsoft.com/office/word/2010/wordprocessingInk" xmlns:wne="http://schemas.microsoft.com/office/word/2006/wordml" xmlns:wps="http://schemas.microsoft.com/office/word/2010/wordprocessingShape" mc:Ignorable="w14 w15 w16se w16cid wp14">
+<w:hdr xmlns:wpc="http://schemas.microsoft.com/office/word/2010/wordprocessingCanvas" xmlns:cx="http://schemas.microsoft.com/office/drawing/2014/chartex" xmlns:cx1="http://schemas.microsoft.com/office/drawing/2015/9/8/chartex" xmlns:cx2="http://schemas.microsoft.com/office/drawing/2015/10/21/chartex" xmlns:cx3="http://schemas.microsoft.com/office/drawing/2016/5/9/chartex" xmlns:cx4="http://schemas.microsoft.com/office/drawing/2016/5/10/chartex" xmlns:cx5="http://schemas.microsoft.com/office/drawing/2016/5/11/chartex" xmlns:cx6="http://schemas.microsoft.com/office/drawing/2016/5/12/chartex" xmlns:cx7="http://schemas.microsoft.com/office/drawing/2016/5/13/chartex" xmlns:cx8="http://schemas.microsoft.com/office/drawing/2016/5/14/chartex" xmlns:mc="http://schemas.openxmlformats.org/markup-compatibility/2006" xmlns:aink="http://schemas.microsoft.com/office/drawing/2016/ink" xmlns:am3d="http://schemas.microsoft.com/office/drawing/2017/model3d" xmlns:o="urn:schemas-microsoft-com:office:office" xmlns:r="http://schemas.openxmlformats.org/officeDocument/2006/relationships" xmlns:m="http://schemas.openxmlformats.org/officeDocument/2006/math" xmlns:v="urn:schemas-microsoft-com:vml" xmlns:wp14="http://schemas.microsoft.com/office/word/2010/wordprocessingDrawing" xmlns:wp="http://schemas.openxmlformats.org/drawingml/2006/wordprocessingDrawing" xmlns:w10="urn:schemas-microsoft-com:office:word" xmlns:w="http://schemas.openxmlformats.org/wordprocessingml/2006/main" xmlns:w14="http://schemas.microsoft.com/office/word/2010/wordml" xmlns:w15="http://schemas.microsoft.com/office/word/2012/wordml" xmlns:w16cex="http://schemas.microsoft.com/office/word/2018/wordml/cex" xmlns:w16cid="http://schemas.microsoft.com/office/word/2016/wordml/cid" xmlns:w16="http://schemas.microsoft.com/office/word/2018/wordml" xmlns:w16se="http://schemas.microsoft.com/office/word/2015/wordml/symex" xmlns:wpg="http://schemas.microsoft.com/office/word/2010/wordprocessingGroup" xmlns:wpi="http://schemas.microsoft.com/office/word/2010/wordprocessingInk" xmlns:wne="http://schemas.microsoft.com/office/word/2006/wordml" xmlns:wps="http://schemas.microsoft.com/office/word/2010/wordprocessingShape" mc:Ignorable="w14 w15 w16se w16cid w16 w16cex wp14">
   <w:p>
     <w:pPr>
       <w:pStyle w:val="Header"/>
@@ -1327,7 +1387,7 @@
 </file>
 
 <file path=word/numbering.xml><?xml version="1.0" encoding="utf-8"?>
-<w:numbering xmlns:wpc="http://schemas.microsoft.com/office/word/2010/wordprocessingCanvas" xmlns:cx="http://schemas.microsoft.com/office/drawing/2014/chartex" xmlns:cx1="http://schemas.microsoft.com/office/drawing/2015/9/8/chartex" xmlns:cx2="http://schemas.microsoft.com/office/drawing/2015/10/21/chartex" xmlns:cx3="http://schemas.microsoft.com/office/drawing/2016/5/9/chartex" xmlns:cx4="http://schemas.microsoft.com/office/drawing/2016/5/10/chartex" xmlns:cx5="http://schemas.microsoft.com/office/drawing/2016/5/11/chartex" xmlns:cx6="http://schemas.microsoft.com/office/drawing/2016/5/12/chartex" xmlns:cx7="http://schemas.microsoft.com/office/drawing/2016/5/13/chartex" xmlns:cx8="http://schemas.microsoft.com/office/drawing/2016/5/14/chartex" xmlns:mc="http://schemas.openxmlformats.org/markup-compatibility/2006" xmlns:aink="http://schemas.microsoft.com/office/drawing/2016/ink" xmlns:am3d="http://schemas.microsoft.com/office/drawing/2017/model3d" xmlns:o="urn:schemas-microsoft-com:office:office" xmlns:r="http://schemas.openxmlformats.org/officeDocument/2006/relationships" xmlns:m="http://schemas.openxmlformats.org/officeDocument/2006/math" xmlns:v="urn:schemas-microsoft-com:vml" xmlns:wp14="http://schemas.microsoft.com/office/word/2010/wordprocessingDrawing" xmlns:wp="http://schemas.openxmlformats.org/drawingml/2006/wordprocessingDrawing" xmlns:w10="urn:schemas-microsoft-com:office:word" xmlns:w="http://schemas.openxmlformats.org/wordprocessingml/2006/main" xmlns:w14="http://schemas.microsoft.com/office/word/2010/wordml" xmlns:w15="http://schemas.microsoft.com/office/word/2012/wordml" xmlns:w16cid="http://schemas.microsoft.com/office/word/2016/wordml/cid" xmlns:w16se="http://schemas.microsoft.com/office/word/2015/wordml/symex" xmlns:wpg="http://schemas.microsoft.com/office/word/2010/wordprocessingGroup" xmlns:wpi="http://schemas.microsoft.com/office/word/2010/wordprocessingInk" xmlns:wne="http://schemas.microsoft.com/office/word/2006/wordml" xmlns:wps="http://schemas.microsoft.com/office/word/2010/wordprocessingShape" mc:Ignorable="w14 w15 w16se w16cid wp14">
+<w:numbering xmlns:wpc="http://schemas.microsoft.com/office/word/2010/wordprocessingCanvas" xmlns:cx="http://schemas.microsoft.com/office/drawing/2014/chartex" xmlns:cx1="http://schemas.microsoft.com/office/drawing/2015/9/8/chartex" xmlns:cx2="http://schemas.microsoft.com/office/drawing/2015/10/21/chartex" xmlns:cx3="http://schemas.microsoft.com/office/drawing/2016/5/9/chartex" xmlns:cx4="http://schemas.microsoft.com/office/drawing/2016/5/10/chartex" xmlns:cx5="http://schemas.microsoft.com/office/drawing/2016/5/11/chartex" xmlns:cx6="http://schemas.microsoft.com/office/drawing/2016/5/12/chartex" xmlns:cx7="http://schemas.microsoft.com/office/drawing/2016/5/13/chartex" xmlns:cx8="http://schemas.microsoft.com/office/drawing/2016/5/14/chartex" xmlns:mc="http://schemas.openxmlformats.org/markup-compatibility/2006" xmlns:aink="http://schemas.microsoft.com/office/drawing/2016/ink" xmlns:am3d="http://schemas.microsoft.com/office/drawing/2017/model3d" xmlns:o="urn:schemas-microsoft-com:office:office" xmlns:r="http://schemas.openxmlformats.org/officeDocument/2006/relationships" xmlns:m="http://schemas.openxmlformats.org/officeDocument/2006/math" xmlns:v="urn:schemas-microsoft-com:vml" xmlns:wp14="http://schemas.microsoft.com/office/word/2010/wordprocessingDrawing" xmlns:wp="http://schemas.openxmlformats.org/drawingml/2006/wordprocessingDrawing" xmlns:w10="urn:schemas-microsoft-com:office:word" xmlns:w="http://schemas.openxmlformats.org/wordprocessingml/2006/main" xmlns:w14="http://schemas.microsoft.com/office/word/2010/wordml" xmlns:w15="http://schemas.microsoft.com/office/word/2012/wordml" xmlns:w16cex="http://schemas.microsoft.com/office/word/2018/wordml/cex" xmlns:w16cid="http://schemas.microsoft.com/office/word/2016/wordml/cid" xmlns:w16="http://schemas.microsoft.com/office/word/2018/wordml" xmlns:w16se="http://schemas.microsoft.com/office/word/2015/wordml/symex" xmlns:wpg="http://schemas.microsoft.com/office/word/2010/wordprocessingGroup" xmlns:wpi="http://schemas.microsoft.com/office/word/2010/wordprocessingInk" xmlns:wne="http://schemas.microsoft.com/office/word/2006/wordml" xmlns:wps="http://schemas.microsoft.com/office/word/2010/wordprocessingShape" mc:Ignorable="w14 w15 w16se w16cid w16 w16cex wp14">
   <w:abstractNum w:abstractNumId="0" w15:restartNumberingAfterBreak="0">
     <w:nsid w:val="29D87CD8"/>
     <w:multiLevelType w:val="hybridMultilevel"/>
@@ -1447,7 +1507,7 @@
 </file>
 
 <file path=word/styles.xml><?xml version="1.0" encoding="utf-8"?>
-<w:styles xmlns:mc="http://schemas.openxmlformats.org/markup-compatibility/2006" xmlns:r="http://schemas.openxmlformats.org/officeDocument/2006/relationships" xmlns:w="http://schemas.openxmlformats.org/wordprocessingml/2006/main" xmlns:w14="http://schemas.microsoft.com/office/word/2010/wordml" xmlns:w15="http://schemas.microsoft.com/office/word/2012/wordml" xmlns:w16cid="http://schemas.microsoft.com/office/word/2016/wordml/cid" xmlns:w16se="http://schemas.microsoft.com/office/word/2015/wordml/symex" mc:Ignorable="w14 w15 w16se w16cid">
+<w:styles xmlns:mc="http://schemas.openxmlformats.org/markup-compatibility/2006" xmlns:r="http://schemas.openxmlformats.org/officeDocument/2006/relationships" xmlns:w="http://schemas.openxmlformats.org/wordprocessingml/2006/main" xmlns:w14="http://schemas.microsoft.com/office/word/2010/wordml" xmlns:w15="http://schemas.microsoft.com/office/word/2012/wordml" xmlns:w16cex="http://schemas.microsoft.com/office/word/2018/wordml/cex" xmlns:w16cid="http://schemas.microsoft.com/office/word/2016/wordml/cid" xmlns:w16="http://schemas.microsoft.com/office/word/2018/wordml" xmlns:w16se="http://schemas.microsoft.com/office/word/2015/wordml/symex" mc:Ignorable="w14 w15 w16se w16cid w16 w16cex">
   <w:docDefaults>
     <w:rPrDefault>
       <w:rPr>
@@ -1463,7 +1523,7 @@
       </w:pPr>
     </w:pPrDefault>
   </w:docDefaults>
-  <w:latentStyles w:defLockedState="0" w:defUIPriority="99" w:defSemiHidden="0" w:defUnhideWhenUsed="0" w:defQFormat="0" w:count="375">
+  <w:latentStyles w:defLockedState="0" w:defUIPriority="99" w:defSemiHidden="0" w:defUnhideWhenUsed="0" w:defQFormat="0" w:count="376">
     <w:lsdException w:name="Normal" w:uiPriority="0" w:qFormat="1"/>
     <w:lsdException w:name="heading 1" w:uiPriority="9" w:qFormat="1"/>
     <w:lsdException w:name="heading 2" w:semiHidden="1" w:uiPriority="9" w:unhideWhenUsed="1" w:qFormat="1"/>
@@ -1569,7 +1629,6 @@
     <w:lsdException w:name="HTML Sample" w:semiHidden="1" w:unhideWhenUsed="1"/>
     <w:lsdException w:name="HTML Typewriter" w:semiHidden="1" w:unhideWhenUsed="1"/>
     <w:lsdException w:name="HTML Variable" w:semiHidden="1" w:unhideWhenUsed="1"/>
-    <w:lsdException w:name="Normal Table" w:semiHidden="1" w:unhideWhenUsed="1"/>
     <w:lsdException w:name="annotation subject" w:semiHidden="1" w:unhideWhenUsed="1"/>
     <w:lsdException w:name="No List" w:semiHidden="1" w:unhideWhenUsed="1"/>
     <w:lsdException w:name="Outline List 1" w:semiHidden="1" w:unhideWhenUsed="1"/>
@@ -1616,10 +1675,8 @@
     <w:lsdException w:name="Table Subtle 2" w:semiHidden="1" w:unhideWhenUsed="1"/>
     <w:lsdException w:name="Table Web 1" w:semiHidden="1" w:unhideWhenUsed="1"/>
     <w:lsdException w:name="Table Web 2" w:semiHidden="1" w:unhideWhenUsed="1"/>
-    <w:lsdException w:name="Table Web 3" w:semiHidden="1" w:unhideWhenUsed="1"/>
     <w:lsdException w:name="Balloon Text" w:semiHidden="1" w:unhideWhenUsed="1"/>
     <w:lsdException w:name="Table Grid" w:uiPriority="39"/>
-    <w:lsdException w:name="Table Theme" w:semiHidden="1" w:unhideWhenUsed="1"/>
     <w:lsdException w:name="Placeholder Text" w:semiHidden="1"/>
     <w:lsdException w:name="No Spacing" w:uiPriority="1" w:qFormat="1"/>
     <w:lsdException w:name="Light Shading" w:uiPriority="60"/>
@@ -1839,6 +1896,7 @@
     <w:lsdException w:name="Smart Hyperlink" w:semiHidden="1" w:unhideWhenUsed="1"/>
     <w:lsdException w:name="Hashtag" w:semiHidden="1" w:unhideWhenUsed="1"/>
     <w:lsdException w:name="Unresolved Mention" w:semiHidden="1" w:unhideWhenUsed="1"/>
+    <w:lsdException w:name="Smart Link" w:semiHidden="1" w:unhideWhenUsed="1"/>
   </w:latentStyles>
   <w:style w:type="paragraph" w:default="1" w:styleId="Normal">
     <w:name w:val="Normal"/>

</xml_diff>